<commit_message>
Modification of text regarding self-isolation
</commit_message>
<xml_diff>
--- a/manuscripts/main/Word_manuscript_V2_JV.docx
+++ b/manuscripts/main/Word_manuscript_V2_JV.docx
@@ -269,25 +269,7 @@
           <w:szCs w:val="22"/>
           <w:lang w:val="fr-BE"/>
         </w:rPr>
-        <w:t xml:space="preserve">Princeton </w:t>
-      </w:r>
-      <w:proofErr w:type="spellStart"/>
-      <w:r>
-        <w:rPr>
-          <w:sz w:val="22"/>
-          <w:szCs w:val="22"/>
-          <w:lang w:val="fr-BE"/>
-        </w:rPr>
-        <w:t>University</w:t>
-      </w:r>
-      <w:proofErr w:type="spellEnd"/>
-      <w:r>
-        <w:rPr>
-          <w:sz w:val="22"/>
-          <w:szCs w:val="22"/>
-          <w:lang w:val="fr-BE"/>
-        </w:rPr>
-        <w:t>. Princeton, NJ, USA.</w:t>
+        <w:t>Princeton University. Princeton, NJ, USA.</w:t>
       </w:r>
     </w:p>
     <w:p>
@@ -315,25 +297,7 @@
           <w:szCs w:val="22"/>
           <w:lang w:val="fr-BE"/>
         </w:rPr>
-        <w:t xml:space="preserve"> Princeton </w:t>
-      </w:r>
-      <w:proofErr w:type="spellStart"/>
-      <w:r>
-        <w:rPr>
-          <w:sz w:val="22"/>
-          <w:szCs w:val="22"/>
-          <w:lang w:val="fr-BE"/>
-        </w:rPr>
-        <w:t>Environmental</w:t>
-      </w:r>
-      <w:proofErr w:type="spellEnd"/>
-      <w:r>
-        <w:rPr>
-          <w:sz w:val="22"/>
-          <w:szCs w:val="22"/>
-          <w:lang w:val="fr-BE"/>
-        </w:rPr>
-        <w:t xml:space="preserve"> Institute. </w:t>
+        <w:t xml:space="preserve"> Princeton Environmental Institute. </w:t>
       </w:r>
       <w:r>
         <w:rPr>
@@ -576,7 +540,19 @@
         <w:rPr>
           <w:lang w:val="en-US"/>
         </w:rPr>
-        <w:t xml:space="preserve">y up to 17% </w:t>
+        <w:t>y up to 1</w:t>
+      </w:r>
+      <w:r>
+        <w:rPr>
+          <w:lang w:val="en-US"/>
+        </w:rPr>
+        <w:t>8</w:t>
+      </w:r>
+      <w:r>
+        <w:rPr>
+          <w:lang w:val="en-US"/>
+        </w:rPr>
+        <w:t xml:space="preserve">% </w:t>
       </w:r>
       <w:r>
         <w:t>can be achieved by providing</w:t>
@@ -1592,19 +1568,11 @@
         </w:rPr>
         <w:t xml:space="preserve"> </w:t>
       </w:r>
-      <w:proofErr w:type="spellStart"/>
       <w:r>
         <w:rPr>
           <w:lang w:val="en-US"/>
         </w:rPr>
-        <w:t>Gatto</w:t>
-      </w:r>
-      <w:proofErr w:type="spellEnd"/>
-      <w:r>
-        <w:rPr>
-          <w:lang w:val="en-US"/>
-        </w:rPr>
-        <w:t xml:space="preserve"> </w:t>
+        <w:t xml:space="preserve">Gatto </w:t>
       </w:r>
       <w:r>
         <w:rPr>
@@ -2040,21 +2008,7 @@
         <w:rPr>
           <w:lang w:val="en-US"/>
         </w:rPr>
-        <w:t xml:space="preserve"> </w:t>
-      </w:r>
-      <w:proofErr w:type="spellStart"/>
-      <w:r>
-        <w:rPr>
-          <w:lang w:val="en-US"/>
-        </w:rPr>
-        <w:t>Gatto</w:t>
-      </w:r>
-      <w:proofErr w:type="spellEnd"/>
-      <w:r>
-        <w:rPr>
-          <w:lang w:val="en-US"/>
-        </w:rPr>
-        <w:t xml:space="preserve"> </w:t>
+        <w:t xml:space="preserve"> Gatto </w:t>
       </w:r>
       <w:r>
         <w:rPr>
@@ -2108,21 +2062,7 @@
         <w:rPr>
           <w:lang w:val="en-US"/>
         </w:rPr>
-        <w:t xml:space="preserve">and </w:t>
-      </w:r>
-      <w:proofErr w:type="spellStart"/>
-      <w:r>
-        <w:rPr>
-          <w:lang w:val="en-US"/>
-        </w:rPr>
-        <w:t>Bertuzzo</w:t>
-      </w:r>
-      <w:proofErr w:type="spellEnd"/>
-      <w:r>
-        <w:rPr>
-          <w:lang w:val="en-US"/>
-        </w:rPr>
-        <w:t xml:space="preserve"> </w:t>
+        <w:t xml:space="preserve">and Bertuzzo </w:t>
       </w:r>
       <w:r>
         <w:rPr>
@@ -8927,19 +8867,7 @@
                     <w:szCs w:val="22"/>
                     <w:lang w:eastAsia="en-US"/>
                   </w:rPr>
-                  <m:t>∈</m:t>
-                </m:r>
-                <m:r>
-                  <m:rPr>
-                    <m:sty m:val="p"/>
-                  </m:rPr>
-                  <w:rPr>
-                    <w:rFonts w:ascii="Cambria Math" w:hAnsi="Cambria Math"/>
-                    <w:sz w:val="22"/>
-                    <w:szCs w:val="22"/>
-                    <w:lang w:eastAsia="en-US"/>
-                  </w:rPr>
-                  <m:t>{</m:t>
+                  <m:t>∈{</m:t>
                 </m:r>
                 <m:r>
                   <w:rPr>
@@ -8948,16 +8876,7 @@
                     <w:szCs w:val="22"/>
                     <w:lang w:eastAsia="en-US"/>
                   </w:rPr>
-                  <m:t>0,1</m:t>
-                </m:r>
-                <m:r>
-                  <w:rPr>
-                    <w:rFonts w:ascii="Cambria Math" w:hAnsi="Cambria Math"/>
-                    <w:sz w:val="22"/>
-                    <w:szCs w:val="22"/>
-                    <w:lang w:eastAsia="en-US"/>
-                  </w:rPr>
-                  <m:t>}</m:t>
+                  <m:t>0,1}</m:t>
                 </m:r>
               </m:oMath>
             </m:oMathPara>
@@ -19070,25 +18989,7 @@
                     <w:szCs w:val="22"/>
                     <w:lang w:eastAsia="en-US"/>
                   </w:rPr>
-                  <m:t>{</m:t>
-                </m:r>
-                <m:r>
-                  <w:rPr>
-                    <w:rFonts w:ascii="Cambria Math" w:hAnsi="Cambria Math"/>
-                    <w:sz w:val="22"/>
-                    <w:szCs w:val="22"/>
-                    <w:lang w:eastAsia="en-US"/>
-                  </w:rPr>
-                  <m:t>0.9,0.8,0.7,0.6,0.5</m:t>
-                </m:r>
-                <m:r>
-                  <w:rPr>
-                    <w:rFonts w:ascii="Cambria Math" w:hAnsi="Cambria Math"/>
-                    <w:sz w:val="22"/>
-                    <w:szCs w:val="22"/>
-                    <w:lang w:eastAsia="en-US"/>
-                  </w:rPr>
-                  <m:t>}</m:t>
+                  <m:t>{0.9,0.8,0.7,0.6,0.5}</m:t>
                 </m:r>
               </m:oMath>
             </m:oMathPara>
@@ -22521,16 +22422,7 @@
             <w:szCs w:val="22"/>
             <w:lang w:eastAsia="en-US"/>
           </w:rPr>
-          <m:t>=</m:t>
-        </m:r>
-        <m:r>
-          <w:rPr>
-            <w:rFonts w:ascii="Cambria Math" w:hAnsi="Cambria Math"/>
-            <w:sz w:val="22"/>
-            <w:szCs w:val="22"/>
-            <w:lang w:eastAsia="en-US"/>
-          </w:rPr>
-          <m:t>{</m:t>
+          <m:t>={</m:t>
         </m:r>
         <m:f>
           <m:fPr>
@@ -22741,16 +22633,7 @@
             <w:szCs w:val="22"/>
             <w:lang w:eastAsia="en-US"/>
           </w:rPr>
-          <m:t>=</m:t>
-        </m:r>
-        <m:r>
-          <w:rPr>
-            <w:rFonts w:ascii="Cambria Math" w:hAnsi="Cambria Math"/>
-            <w:sz w:val="22"/>
-            <w:szCs w:val="22"/>
-            <w:lang w:eastAsia="en-US"/>
-          </w:rPr>
-          <m:t>{</m:t>
+          <m:t>={</m:t>
         </m:r>
         <m:f>
           <m:fPr>
@@ -22961,25 +22844,7 @@
             <w:szCs w:val="22"/>
             <w:lang w:eastAsia="en-US"/>
           </w:rPr>
-          <m:t>=</m:t>
-        </m:r>
-        <m:r>
-          <w:rPr>
-            <w:rFonts w:ascii="Cambria Math" w:hAnsi="Cambria Math"/>
-            <w:sz w:val="22"/>
-            <w:szCs w:val="22"/>
-            <w:lang w:eastAsia="en-US"/>
-          </w:rPr>
-          <m:t xml:space="preserve"> </m:t>
-        </m:r>
-        <m:r>
-          <w:rPr>
-            <w:rFonts w:ascii="Cambria Math" w:hAnsi="Cambria Math"/>
-            <w:sz w:val="22"/>
-            <w:szCs w:val="22"/>
-            <w:lang w:eastAsia="en-US"/>
-          </w:rPr>
-          <m:t>{</m:t>
+          <m:t>= {</m:t>
         </m:r>
         <m:f>
           <m:fPr>
@@ -23915,31 +23780,14 @@
             <w:rFonts w:ascii="Cambria Math" w:hAnsi="Cambria Math"/>
             <w:lang w:eastAsia="en-US"/>
           </w:rPr>
-          <m:t>∈</m:t>
-        </m:r>
-        <m:r>
-          <m:rPr>
-            <m:sty m:val="p"/>
-          </m:rPr>
-          <w:rPr>
-            <w:rFonts w:ascii="Cambria Math" w:hAnsi="Cambria Math"/>
-            <w:lang w:eastAsia="en-US"/>
-          </w:rPr>
-          <m:t>{</m:t>
+          <m:t>∈{</m:t>
         </m:r>
         <m:r>
           <w:rPr>
             <w:rFonts w:ascii="Cambria Math" w:hAnsi="Cambria Math"/>
             <w:lang w:eastAsia="en-US"/>
           </w:rPr>
-          <m:t>0.9,0.8,0.7,0.6,0.5</m:t>
-        </m:r>
-        <m:r>
-          <w:rPr>
-            <w:rFonts w:ascii="Cambria Math" w:hAnsi="Cambria Math"/>
-            <w:lang w:eastAsia="en-US"/>
-          </w:rPr>
-          <m:t>}</m:t>
+          <m:t>0.9,0.8,0.7,0.6,0.5}</m:t>
         </m:r>
       </m:oMath>
       <w:r>
@@ -25927,182 +25775,206 @@
         <w:rPr>
           <w:lang w:eastAsia="en-US"/>
         </w:rPr>
+        <w:t xml:space="preserve"> (see Fig. 3D)</w:t>
+      </w:r>
+      <w:r>
+        <w:rPr>
+          <w:lang w:eastAsia="en-US"/>
+        </w:rPr>
+        <w:t xml:space="preserve"> and a low decrease in mortality (~7%) </w:t>
+      </w:r>
+      <w:r>
+        <w:rPr>
+          <w:lang w:eastAsia="en-US"/>
+        </w:rPr>
+        <w:t>(see Fig. 3E)</w:t>
+      </w:r>
+      <w:r>
+        <w:rPr>
+          <w:lang w:eastAsia="en-US"/>
+        </w:rPr>
+        <w:t xml:space="preserve">, suggesting that with a low number of tents the intervention is </w:t>
+      </w:r>
+      <w:r>
+        <w:rPr>
+          <w:lang w:eastAsia="en-US"/>
+        </w:rPr>
+        <w:t>mostly</w:t>
+      </w:r>
+      <w:r>
+        <w:rPr>
+          <w:lang w:eastAsia="en-US"/>
+        </w:rPr>
+        <w:t xml:space="preserve"> effective </w:t>
+      </w:r>
+      <w:r>
+        <w:rPr>
+          <w:lang w:eastAsia="en-US"/>
+        </w:rPr>
+        <w:t>at</w:t>
+      </w:r>
+      <w:r>
+        <w:rPr>
+          <w:lang w:eastAsia="en-US"/>
+        </w:rPr>
+        <w:t xml:space="preserve"> isolating index cases preventing the epidemic to start</w:t>
+      </w:r>
+      <w:r>
+        <w:rPr>
+          <w:lang w:eastAsia="en-US"/>
+        </w:rPr>
+        <w:t xml:space="preserve">. </w:t>
+      </w:r>
+      <w:r>
+        <w:rPr>
+          <w:lang w:val="de-CH" w:eastAsia="en-US"/>
+        </w:rPr>
+        <w:t>I</w:t>
+      </w:r>
+      <w:r>
+        <w:rPr>
+          <w:lang w:eastAsia="en-US"/>
+        </w:rPr>
+        <w:t xml:space="preserve">t is needed to further increase the number of tents past this level up to at least 1 tent for every </w:t>
+      </w:r>
+      <w:r>
+        <w:rPr>
+          <w:lang w:eastAsia="en-US"/>
+        </w:rPr>
+        <w:t>8</w:t>
+      </w:r>
+      <w:r>
+        <w:rPr>
+          <w:lang w:eastAsia="en-US"/>
+        </w:rPr>
+        <w:t xml:space="preserve"> people</w:t>
+      </w:r>
+      <w:r>
+        <w:rPr>
+          <w:lang w:val="de-CH" w:eastAsia="en-US"/>
+        </w:rPr>
         <w:t xml:space="preserve"> </w:t>
       </w:r>
       <w:r>
         <w:rPr>
           <w:lang w:eastAsia="en-US"/>
         </w:rPr>
-        <w:t xml:space="preserve">(see Fig. </w:t>
-      </w:r>
-      <w:r>
-        <w:rPr>
-          <w:lang w:eastAsia="en-US"/>
-        </w:rPr>
-        <w:t>3</w:t>
-      </w:r>
-      <w:r>
-        <w:rPr>
-          <w:lang w:eastAsia="en-US"/>
-        </w:rPr>
-        <w:t xml:space="preserve">D), but </w:t>
+        <w:t>to observe a reduction of ~</w:t>
+      </w:r>
+      <w:r>
+        <w:rPr>
+          <w:lang w:eastAsia="en-US"/>
+        </w:rPr>
+        <w:t>18</w:t>
+      </w:r>
+      <w:r>
+        <w:rPr>
+          <w:lang w:eastAsia="en-US"/>
+        </w:rPr>
+        <w:t xml:space="preserve">% in the mortality and an increase </w:t>
+      </w:r>
+      <w:r>
+        <w:rPr>
+          <w:lang w:eastAsia="en-US"/>
+        </w:rPr>
+        <w:t>of</w:t>
+      </w:r>
+      <w:r>
+        <w:rPr>
+          <w:lang w:eastAsia="en-US"/>
+        </w:rPr>
+        <w:t xml:space="preserve"> ~1</w:t>
+      </w:r>
+      <w:r>
+        <w:rPr>
+          <w:lang w:eastAsia="en-US"/>
+        </w:rPr>
+        <w:t>6</w:t>
+      </w:r>
+      <w:r>
+        <w:rPr>
+          <w:lang w:eastAsia="en-US"/>
+        </w:rPr>
+        <w:t>% in the time to peak of symptomatic ind</w:t>
+      </w:r>
+      <w:r>
+        <w:rPr>
+          <w:lang w:eastAsia="en-US"/>
+        </w:rPr>
+        <w:t>i</w:t>
+      </w:r>
+      <w:r>
+        <w:rPr>
+          <w:lang w:eastAsia="en-US"/>
+        </w:rPr>
+        <w:t>viduals</w:t>
+      </w:r>
+      <w:r>
+        <w:rPr>
+          <w:lang w:eastAsia="en-US"/>
+        </w:rPr>
+        <w:t>.</w:t>
+      </w:r>
+      <w:r>
+        <w:rPr>
+          <w:lang w:eastAsia="en-US"/>
+        </w:rPr>
+        <w:t xml:space="preserve"> Increasing the number of tents does not further reduce the probability of outbreak. </w:t>
+      </w:r>
+      <w:r>
+        <w:rPr>
+          <w:lang w:val="de-CH" w:eastAsia="en-US"/>
+        </w:rPr>
+        <w:t>There is also an</w:t>
+      </w:r>
+      <w:r>
+        <w:rPr>
+          <w:lang w:eastAsia="en-US"/>
+        </w:rPr>
+        <w:t xml:space="preserve"> increase in the number of susceptible individuals at the end of the simulation with increasing number of </w:t>
       </w:r>
       <w:r>
         <w:rPr>
           <w:lang w:val="en-US" w:eastAsia="en-US"/>
         </w:rPr>
-        <w:t>there is no significant</w:t>
+        <w:t xml:space="preserve">tents. We finally observed an artificial increase in the IFR explained by an increasingly large number of simulations in </w:t>
       </w:r>
       <w:r>
         <w:rPr>
           <w:lang w:val="en-US" w:eastAsia="en-US"/>
         </w:rPr>
-        <w:t xml:space="preserve"> reduction</w:t>
-      </w:r>
-      <w:r>
-        <w:rPr>
-          <w:lang w:eastAsia="en-US"/>
-        </w:rPr>
-        <w:t xml:space="preserve"> in mortality (see Fig. </w:t>
-      </w:r>
-      <w:r>
-        <w:rPr>
-          <w:lang w:eastAsia="en-US"/>
-        </w:rPr>
-        <w:t>3</w:t>
-      </w:r>
-      <w:r>
-        <w:rPr>
-          <w:lang w:eastAsia="en-US"/>
-        </w:rPr>
-        <w:t>E)</w:t>
-      </w:r>
-      <w:r>
-        <w:rPr>
-          <w:lang w:eastAsia="en-US"/>
-        </w:rPr>
-        <w:t>, suggesting that with a low number of tents the intervention is only effective in isolating index cases preventing the epidemic to start</w:t>
-      </w:r>
-      <w:r>
-        <w:rPr>
-          <w:lang w:eastAsia="en-US"/>
-        </w:rPr>
-        <w:t xml:space="preserve">. </w:t>
-      </w:r>
-      <w:r>
-        <w:rPr>
-          <w:lang w:val="de-CH" w:eastAsia="en-US"/>
-        </w:rPr>
-        <w:t>I</w:t>
-      </w:r>
-      <w:r>
-        <w:rPr>
-          <w:lang w:eastAsia="en-US"/>
-        </w:rPr>
-        <w:t>t is needed to further increase the number of tents past this level up to at least 1 tent for every 40 people</w:t>
-      </w:r>
-      <w:r>
-        <w:rPr>
-          <w:lang w:val="de-CH" w:eastAsia="en-US"/>
-        </w:rPr>
-        <w:t xml:space="preserve"> </w:t>
-      </w:r>
-      <w:r>
-        <w:rPr>
-          <w:lang w:eastAsia="en-US"/>
-        </w:rPr>
-        <w:t xml:space="preserve">to observe a reduction of ~2% in the mortality and an increase in ~13% in the time to peak of symptomatic indviduals, and these benefits reach a ~17% reduction in mortality and ~20% in the time to peak of symptomatic with 1 tent for every 8 people. Increasing the number of tents does not further reduce the probability of outbreak. </w:t>
-      </w:r>
-      <w:r>
-        <w:rPr>
-          <w:lang w:val="de-CH" w:eastAsia="en-US"/>
-        </w:rPr>
-        <w:t>There is also an</w:t>
-      </w:r>
-      <w:r>
-        <w:rPr>
-          <w:lang w:eastAsia="en-US"/>
-        </w:rPr>
-        <w:t xml:space="preserve"> increase in the number of susceptible individuals at the end of the simulation </w:t>
-      </w:r>
-      <w:r>
-        <w:rPr>
-          <w:lang w:eastAsia="en-US"/>
-        </w:rPr>
         <w:lastRenderedPageBreak/>
-        <w:t xml:space="preserve">with increasing number of </w:t>
+        <w:t xml:space="preserve">which very few individuals are infected </w:t>
       </w:r>
       <w:r>
         <w:rPr>
           <w:lang w:val="en-US" w:eastAsia="en-US"/>
         </w:rPr>
-        <w:t>tents</w:t>
+        <w:t xml:space="preserve">since, if </w:t>
       </w:r>
       <w:r>
         <w:rPr>
           <w:lang w:val="en-US" w:eastAsia="en-US"/>
         </w:rPr>
-        <w:t>. We finally observed</w:t>
+        <w:t xml:space="preserve">at least one of them dies, </w:t>
       </w:r>
       <w:r>
         <w:rPr>
           <w:lang w:val="en-US" w:eastAsia="en-US"/>
         </w:rPr>
-        <w:t xml:space="preserve"> an artificial increase in the IFR</w:t>
+        <w:t>we retrieve</w:t>
       </w:r>
       <w:r>
         <w:rPr>
           <w:lang w:val="en-US" w:eastAsia="en-US"/>
         </w:rPr>
-        <w:t xml:space="preserve"> explained by</w:t>
+        <w:t xml:space="preserve"> a high IFR value (see Suppl. Fig. 3)</w:t>
       </w:r>
       <w:r>
         <w:rPr>
           <w:lang w:val="en-US" w:eastAsia="en-US"/>
         </w:rPr>
-        <w:t xml:space="preserve"> </w:t>
-      </w:r>
-      <w:r>
-        <w:rPr>
-          <w:lang w:val="en-US" w:eastAsia="en-US"/>
-        </w:rPr>
-        <w:t>an increasingly large number of</w:t>
-      </w:r>
-      <w:r>
-        <w:rPr>
-          <w:lang w:val="en-US" w:eastAsia="en-US"/>
-        </w:rPr>
-        <w:t xml:space="preserve"> simulations in which very few individuals are infected</w:t>
-      </w:r>
-      <w:r>
-        <w:rPr>
-          <w:lang w:val="en-US" w:eastAsia="en-US"/>
-        </w:rPr>
-        <w:t xml:space="preserve"> </w:t>
-      </w:r>
-      <w:r>
-        <w:rPr>
-          <w:lang w:val="en-US" w:eastAsia="en-US"/>
-        </w:rPr>
-        <w:t xml:space="preserve">since, if </w:t>
-      </w:r>
-      <w:r>
-        <w:rPr>
-          <w:lang w:val="en-US" w:eastAsia="en-US"/>
-        </w:rPr>
-        <w:t xml:space="preserve">at least one of them dies, </w:t>
-      </w:r>
-      <w:r>
-        <w:rPr>
-          <w:lang w:val="en-US" w:eastAsia="en-US"/>
-        </w:rPr>
-        <w:t>we retrieve</w:t>
-      </w:r>
-      <w:r>
-        <w:rPr>
-          <w:lang w:val="en-US" w:eastAsia="en-US"/>
-        </w:rPr>
-        <w:t xml:space="preserve"> a high IFR value (see Suppl. Fig. 3)</w:t>
+        <w:t>.</w:t>
       </w:r>
     </w:p>
     <w:p>
@@ -26231,7 +26103,19 @@
         <w:rPr>
           <w:lang w:eastAsia="en-US"/>
         </w:rPr>
-        <w:t xml:space="preserve"> for the effect of removing health-checks). On the other hand, the probability of an outbreak may slightly increase for the exposed population, a consequence of the relative increase in intra-zone contacts. By shifting the burden of an outbreak towards the less vulnerable population in the orange zone, another important outcome of this intervention is the notable increase in time (62%) until the number of symptomatic cases peaks for the vulnerable population, and a 40% increase in time for the whole population</w:t>
+        <w:t xml:space="preserve"> for the effect of removing health-checks). On the other hand, the probability of an outbreak may slightly increase for the exposed population, a consequence of the relative increase in intra-zone contacts. By shifting the burden of an outbreak towards the less vulnerable population in the orange zone, another important outcome of this intervention is the notable increase in time (62%) until the number of symptomatic cases peaks for the vulnerable population, and a </w:t>
+      </w:r>
+      <w:r>
+        <w:rPr>
+          <w:lang w:eastAsia="en-US"/>
+        </w:rPr>
+        <w:t>36</w:t>
+      </w:r>
+      <w:r>
+        <w:rPr>
+          <w:lang w:eastAsia="en-US"/>
+        </w:rPr>
+        <w:t>% increase in time for the whole population</w:t>
       </w:r>
       <w:r>
         <w:rPr>
@@ -26295,8 +26179,14 @@
         <w:rPr>
           <w:lang w:eastAsia="en-US"/>
         </w:rPr>
+        <w:t xml:space="preserve">Considering different scenarios for allocating people to the green zone, the lowest probability of an outbreak is achieved when only older adults or at most older adults and </w:t>
+      </w:r>
+      <w:r>
+        <w:rPr>
+          <w:lang w:eastAsia="en-US"/>
+        </w:rPr>
         <w:lastRenderedPageBreak/>
-        <w:t xml:space="preserve">Considering different scenarios for allocating people to the green zone, the lowest probability of an outbreak is achieved when only older adults or at most older adults and younger adults with comorbidities move there, with probabilities below 0.4 and 0.65, respectively (see Supplementary Fig. </w:t>
+        <w:t xml:space="preserve">younger adults with comorbidities move there, with probabilities below 0.4 and 0.65, respectively (see Supplementary Fig. </w:t>
       </w:r>
       <w:r>
         <w:rPr>
@@ -26314,7 +26204,43 @@
         <w:rPr>
           <w:lang w:eastAsia="en-US"/>
         </w:rPr>
-        <w:t xml:space="preserve">. Positive effects of the safety zone intervention are even more marked in camps with smaller populations, especially for probability of an outbreak in the green zone and overall mortality, which decreases by 20% when the population is reduced from 2000 to 500. However, we also observe the adverse effect of a decrease in time until symptomatic cases peak (see Supplementary Fig. </w:t>
+        <w:t xml:space="preserve">. Positive effects of the safety zone intervention are even more marked in camps with smaller populations, especially for probability of an outbreak in the green zone </w:t>
+      </w:r>
+      <w:r>
+        <w:rPr>
+          <w:lang w:eastAsia="en-US"/>
+        </w:rPr>
+        <w:t xml:space="preserve">(which decreases by 55%) </w:t>
+      </w:r>
+      <w:r>
+        <w:rPr>
+          <w:lang w:eastAsia="en-US"/>
+        </w:rPr>
+        <w:t>and overall mortality</w:t>
+      </w:r>
+      <w:r>
+        <w:rPr>
+          <w:lang w:eastAsia="en-US"/>
+        </w:rPr>
+        <w:t xml:space="preserve"> (</w:t>
+      </w:r>
+      <w:r>
+        <w:rPr>
+          <w:lang w:eastAsia="en-US"/>
+        </w:rPr>
+        <w:t>which decreases by 20%</w:t>
+      </w:r>
+      <w:r>
+        <w:rPr>
+          <w:lang w:eastAsia="en-US"/>
+        </w:rPr>
+        <w:t>)</w:t>
+      </w:r>
+      <w:r>
+        <w:rPr>
+          <w:lang w:eastAsia="en-US"/>
+        </w:rPr>
+        <w:t xml:space="preserve"> when the population is reduced from 2000 to 500. However, we also observe the adverse effect of a decrease in time until symptomatic cases peak (see Supplementary Fig. </w:t>
       </w:r>
       <w:r>
         <w:rPr>
@@ -26504,7 +26430,6 @@
           <w:caps/>
           <w:lang w:eastAsia="en-US"/>
         </w:rPr>
-        <w:lastRenderedPageBreak/>
         <w:t>Discussion</w:t>
       </w:r>
     </w:p>
@@ -26521,7 +26446,14 @@
         <w:rPr>
           <w:lang w:eastAsia="en-US"/>
         </w:rPr>
-        <w:t>In this study, we propose a number of interventions of immediate applicability to informal settlements. We focused on IDP settlements in NW Syria, taking into account the interventions' feasibility, cultural acceptance and their need for low-cost. When confronted with different possible scenarios, we generally considered the worst-cases, highlighting the interventions that are most effective in the direst conditions, but possibly resulting in an overestimate of mortality. This potential overestimation does not change the qualitative picture of the results, which is built upon comparison of relative values between the presence and absence of interventions.</w:t>
+        <w:t xml:space="preserve">In this study, we propose a number of interventions of immediate applicability to informal </w:t>
+      </w:r>
+      <w:r>
+        <w:rPr>
+          <w:lang w:eastAsia="en-US"/>
+        </w:rPr>
+        <w:lastRenderedPageBreak/>
+        <w:t>settlements. We focused on IDP settlements in NW Syria, taking into account the interventions' feasibility, cultural acceptance and their need for low-cost. When confronted with different possible scenarios, we generally considered the worst-cases, highlighting the interventions that are most effective in the direst conditions, but possibly resulting in an overestimate of mortality. This potential overestimation does not change the qualitative picture of the results, which is built upon comparison of relative values between the presence and absence of interventions.</w:t>
       </w:r>
     </w:p>
     <w:p>
@@ -26949,32 +26881,62 @@
         <w:rPr>
           <w:lang w:eastAsia="en-US"/>
         </w:rPr>
+        <w:t xml:space="preserve">We also propose self-isolation using individual tents which can be located in a dedicated zone or next to the tents of relatives, where contact with non-isolated individuals is mediated by a buffer zone. </w:t>
+      </w:r>
+      <w:r>
+        <w:rPr>
+          <w:lang w:val="en-US" w:eastAsia="en-US"/>
+        </w:rPr>
+        <w:t>This intervention is effective</w:t>
+      </w:r>
+      <w:r>
+        <w:rPr>
+          <w:lang w:val="en-US" w:eastAsia="en-US"/>
+        </w:rPr>
+        <w:t xml:space="preserve"> in preventing an outbreak in the camp</w:t>
+      </w:r>
+      <w:r>
+        <w:rPr>
+          <w:lang w:val="en-US" w:eastAsia="en-US"/>
+        </w:rPr>
+        <w:t xml:space="preserve"> </w:t>
+      </w:r>
+      <w:r>
+        <w:rPr>
+          <w:lang w:val="en-US" w:eastAsia="en-US"/>
+        </w:rPr>
         <w:lastRenderedPageBreak/>
-        <w:t xml:space="preserve">We also propose self-isolation using individual tents which can be located in a dedicated zone or next to the tents of relatives, where contact with non-isolated individuals is mediated by a buffer zone. </w:t>
+        <w:t>with even a small number of isolation tents, as low as 5-10 tents per 1000 camp residents.</w:t>
       </w:r>
       <w:r>
         <w:rPr>
           <w:lang w:val="en-US" w:eastAsia="en-US"/>
         </w:rPr>
-        <w:t>This intervention is effective</w:t>
+        <w:t xml:space="preserve"> But it requires at least </w:t>
       </w:r>
       <w:r>
         <w:rPr>
           <w:lang w:val="en-US" w:eastAsia="en-US"/>
         </w:rPr>
-        <w:t xml:space="preserve"> in preventing an outbreak in the camp</w:t>
+        <w:t>1</w:t>
       </w:r>
       <w:r>
         <w:rPr>
           <w:lang w:val="en-US" w:eastAsia="en-US"/>
         </w:rPr>
-        <w:t xml:space="preserve"> with even a small number of isolation tents, as low as 5-10 tents per 1000 camp residents.</w:t>
+        <w:t xml:space="preserve">25 tents per 1000 camp residents to </w:t>
       </w:r>
       <w:r>
         <w:rPr>
           <w:lang w:val="en-US" w:eastAsia="en-US"/>
         </w:rPr>
-        <w:t xml:space="preserve"> But it requires at least 25 tents per 1000 camp residents to reduce mortality, and 125-250 tents to minimize it.</w:t>
+        <w:t xml:space="preserve">substantially </w:t>
+      </w:r>
+      <w:r>
+        <w:rPr>
+          <w:lang w:val="en-US" w:eastAsia="en-US"/>
+        </w:rPr>
+        <w:t>reduce mortality.</w:t>
       </w:r>
       <w:r>
         <w:rPr>
@@ -27124,14 +27086,7 @@
         <w:rPr>
           <w:lang w:eastAsia="en-US"/>
         </w:rPr>
-        <w:t xml:space="preserve">Despite these benefits, we do not observe a clear decrease in IFR with this intervention, although it is possible that our model may overestimate mortality from an outbreak in the green zone in the few instances when there is one. Since it is unlikely that the camps have the economic means to increase the number of tents when implementing this intervention, we assumed that individuals do not reduce their contacts when moved to the green zone since household sizes will not decrease, which implies an increase in the number of contacts between vulnerable individuals. Despite this increase in contacts, we do not observe an increase in mortality in the vulnerable population when the safety zone is implemented. These results address concerns raised around this type of intervention from previous experiences with large </w:t>
-      </w:r>
-      <w:r>
-        <w:rPr>
-          <w:lang w:eastAsia="en-US"/>
-        </w:rPr>
-        <w:lastRenderedPageBreak/>
-        <w:t>numbers of fatalities registered in nursing-homes in developed countries</w:t>
+        <w:t>Despite these benefits, we do not observe a clear decrease in IFR with this intervention, although it is possible that our model may overestimate mortality from an outbreak in the green zone in the few instances when there is one. Since it is unlikely that the camps have the economic means to increase the number of tents when implementing this intervention, we assumed that individuals do not reduce their contacts when moved to the green zone since household sizes will not decrease, which implies an increase in the number of contacts between vulnerable individuals. Despite this increase in contacts, we do not observe an increase in mortality in the vulnerable population when the safety zone is implemented. These results address concerns raised around this type of intervention from previous experiences with large numbers of fatalities registered in nursing-homes in developed countries</w:t>
       </w:r>
       <w:r>
         <w:rPr>
@@ -27175,7 +27130,14 @@
         <w:rPr>
           <w:lang w:eastAsia="en-US"/>
         </w:rPr>
-        <w:t xml:space="preserve"> While nursing-homes in developed countries may be seen as analogous to the safety zone intervention, the alternative to nursing homes in developed countries for the elderly population typically involves remaining at home with few contacts with younger individuals (in a scenario of lockdown), while in the camps the alternative is living in tents shared with younger individuals with high contacts rates (especially children). This may explain why we observe a positive effect from this intervention despite a relative increase in contacts among the more vulnerable subpopulation.</w:t>
+        <w:t xml:space="preserve"> While nursing-homes in developed countries may be seen as analogous to the safety zone intervention, the alternative to nursing homes in developed countries for the elderly population typically involves remaining at home with few contacts with younger individuals (in a scenario of </w:t>
+      </w:r>
+      <w:r>
+        <w:rPr>
+          <w:lang w:eastAsia="en-US"/>
+        </w:rPr>
+        <w:lastRenderedPageBreak/>
+        <w:t>lockdown), while in the camps the alternative is living in tents shared with younger individuals with high contacts rates (especially children). This may explain why we observe a positive effect from this intervention despite a relative increase in contacts among the more vulnerable subpopulation.</w:t>
       </w:r>
     </w:p>
     <w:p>
@@ -27673,14 +27635,7 @@
         <w:rPr>
           <w:lang w:eastAsia="en-US"/>
         </w:rPr>
-        <w:t xml:space="preserve">It is also important to acknowledge the benefits and limitations of different possible computational implementations. For instance, there are interventions that do not have a natural </w:t>
-      </w:r>
-      <w:r>
-        <w:rPr>
-          <w:lang w:eastAsia="en-US"/>
-        </w:rPr>
-        <w:lastRenderedPageBreak/>
-        <w:t xml:space="preserve">implementation within our framework, such as </w:t>
+        <w:t xml:space="preserve">It is also important to acknowledge the benefits and limitations of different possible computational implementations. For instance, there are interventions that do not have a natural implementation within our framework, such as </w:t>
       </w:r>
       <w:r>
         <w:rPr>
@@ -27768,7 +27723,14 @@
         <w:rPr>
           <w:lang w:eastAsia="en-US"/>
         </w:rPr>
-        <w:t xml:space="preserve"> which, since we do not explicitly model interactions at the family-level, would require the creation of as many classes as families. When this level of detail is required, individual based models (IBMs) may be more appropriate</w:t>
+        <w:t xml:space="preserve"> which, since we do not explicitly </w:t>
+      </w:r>
+      <w:r>
+        <w:rPr>
+          <w:lang w:eastAsia="en-US"/>
+        </w:rPr>
+        <w:lastRenderedPageBreak/>
+        <w:t>model interactions at the family-level, would require the creation of as many classes as families. When this level of detail is required, individual based models (IBMs) may be more appropriate</w:t>
       </w:r>
       <w:r>
         <w:rPr>
@@ -28180,14 +28142,7 @@
         <w:rPr>
           <w:lang w:eastAsia="en-US"/>
         </w:rPr>
-        <w:t xml:space="preserve">Other unaccounted for social and cultural dynamics will undeniably complicate the feasibility of our proposed interventions. Only one example we have not addressed here is the unlikeliness of children under 13 self-isolating. Although the number of challenges to implementing our proposed interventions are potentially endless, the community-based nature of our approach may help circumvent these challenges much faster than healthcare-based interventions, which often depend on complex political decisions and may take years to build the requisite capacity for an effective response. If the dynamics of the virus are well </w:t>
-      </w:r>
-      <w:r>
-        <w:rPr>
-          <w:lang w:eastAsia="en-US"/>
-        </w:rPr>
-        <w:lastRenderedPageBreak/>
-        <w:t>understood by local communities and at least some of the interventions we propose are implemented, the impacts of COVID-19 can be mitigated even in an environment as challenging as NW Syria.</w:t>
+        <w:t>Other unaccounted for social and cultural dynamics will undeniably complicate the feasibility of our proposed interventions. Only one example we have not addressed here is the unlikeliness of children under 13 self-isolating. Although the number of challenges to implementing our proposed interventions are potentially endless, the community-based nature of our approach may help circumvent these challenges much faster than healthcare-based interventions, which often depend on complex political decisions and may take years to build the requisite capacity for an effective response. If the dynamics of the virus are well understood by local communities and at least some of the interventions we propose are implemented, the impacts of COVID-19 can be mitigated even in an environment as challenging as NW Syria.</w:t>
       </w:r>
     </w:p>
     <w:p>
@@ -28203,6 +28158,7 @@
           <w:caps/>
           <w:lang w:eastAsia="en-US"/>
         </w:rPr>
+        <w:lastRenderedPageBreak/>
         <w:t>Conclusion</w:t>
       </w:r>
     </w:p>
@@ -28424,7 +28380,6 @@
           <w:iCs w:val="0"/>
           <w:lang w:eastAsia="en-US"/>
         </w:rPr>
-        <w:lastRenderedPageBreak/>
         <w:t>Conflicts of interest/Competing interests</w:t>
       </w:r>
     </w:p>
@@ -28441,7 +28396,14 @@
         <w:rPr>
           <w:lang w:eastAsia="en-US"/>
         </w:rPr>
-        <w:t>Alberto Pascual-García is a Board Member of crowdfightCOVID19, an initiative from the scientific community to put all available resources at service of the fight against COVID-19. Chamsy Sarkis (co-author) is a Board Member of the Pax Syriana Foundation, a non-profit organization set up for social and philanthropic purposes including promoting and providing support and assistance to civilian aid projects in the fields of education, health, emergency assistance, psychological assistance and humanitarian aid for people affected by wars or humanitarian crises. These organizations had no role in study design, data collection, data analysis, data interpretation, or writing of the article.</w:t>
+        <w:t xml:space="preserve">Alberto Pascual-García is a Board Member of crowdfightCOVID19, an initiative from the scientific community to put all available resources at service of the fight against COVID-19. Chamsy Sarkis (co-author) is a Board Member of the Pax Syriana Foundation, a non-profit organization set up for social and philanthropic purposes including promoting and providing </w:t>
+      </w:r>
+      <w:r>
+        <w:rPr>
+          <w:lang w:eastAsia="en-US"/>
+        </w:rPr>
+        <w:lastRenderedPageBreak/>
+        <w:t>support and assistance to civilian aid projects in the fields of education, health, emergency assistance, psychological assistance and humanitarian aid for people affected by wars or humanitarian crises. These organizations had no role in study design, data collection, data analysis, data interpretation, or writing of the article.</w:t>
       </w:r>
     </w:p>
     <w:p>
@@ -28805,7 +28767,6 @@
         <w:rPr>
           <w:i/>
         </w:rPr>
-        <w:lastRenderedPageBreak/>
         <w:t>• How will the results be disseminated to study participants?</w:t>
       </w:r>
       <w:r>
@@ -28834,6 +28795,7 @@
         </w:rPr>
       </w:pPr>
       <w:r>
+        <w:lastRenderedPageBreak/>
         <w:t xml:space="preserve">• </w:t>
       </w:r>
       <w:r>
@@ -29040,6 +29002,9 @@
     <w:p>
       <w:pPr>
         <w:pStyle w:val="EndNoteBibliography"/>
+        <w:rPr>
+          <w:lang w:val="fr-BE"/>
+        </w:rPr>
       </w:pPr>
       <w:r>
         <w:fldChar w:fldCharType="begin"/>
@@ -29060,10 +29025,14 @@
       <w:r>
         <w:rPr>
           <w:i/>
+          <w:lang w:val="fr-BE"/>
         </w:rPr>
         <w:t>Nature Medicine</w:t>
       </w:r>
       <w:r>
+        <w:rPr>
+          <w:lang w:val="fr-BE"/>
+        </w:rPr>
         <w:t xml:space="preserve">. 2020;26(5):647-648. </w:t>
       </w:r>
     </w:p>
@@ -29072,11 +29041,20 @@
         <w:pStyle w:val="EndNoteBibliography"/>
       </w:pPr>
       <w:r>
+        <w:rPr>
+          <w:lang w:val="fr-BE"/>
+        </w:rPr>
         <w:t>2.</w:t>
       </w:r>
       <w:r>
+        <w:rPr>
+          <w:lang w:val="fr-BE"/>
+        </w:rPr>
         <w:tab/>
-        <w:t xml:space="preserve">Abbas M, Aloudat T, Bartolomei J, et al. Migrant and refugee populations: a public health and policy perspective on a continuing global crisis. </w:t>
+        <w:t xml:space="preserve">Abbas M, Aloudat T, Bartolomei J, et al. </w:t>
+      </w:r>
+      <w:r>
+        <w:t xml:space="preserve">Migrant and refugee populations: a public health and policy perspective on a continuing global crisis. </w:t>
       </w:r>
       <w:r>
         <w:rPr>
@@ -29114,7 +29092,6 @@
         <w:pStyle w:val="EndNoteBibliography"/>
       </w:pPr>
       <w:r>
-        <w:lastRenderedPageBreak/>
         <w:t>4.</w:t>
       </w:r>
       <w:r>
@@ -29157,6 +29134,7 @@
         <w:pStyle w:val="EndNoteBibliography"/>
       </w:pPr>
       <w:r>
+        <w:lastRenderedPageBreak/>
         <w:t>6.</w:t>
       </w:r>
       <w:r>
@@ -29233,11 +29211,20 @@
         <w:pStyle w:val="EndNoteBibliography"/>
       </w:pPr>
       <w:r>
+        <w:rPr>
+          <w:lang w:val="fr-BE"/>
+        </w:rPr>
         <w:t>10.</w:t>
       </w:r>
       <w:r>
+        <w:rPr>
+          <w:lang w:val="fr-BE"/>
+        </w:rPr>
         <w:tab/>
-        <w:t xml:space="preserve">Gatto M, Bertuzzo E, Mari L, et al. Spread and dynamics of the COVID-19 epidemic in Italy: Effects of emergency containment measures. </w:t>
+        <w:t xml:space="preserve">Gatto M, Bertuzzo E, Mari L, et al. </w:t>
+      </w:r>
+      <w:r>
+        <w:t xml:space="preserve">Spread and dynamics of the COVID-19 epidemic in Italy: Effects of emergency containment measures. </w:t>
       </w:r>
       <w:r>
         <w:rPr>
@@ -29273,6 +29260,9 @@
     <w:p>
       <w:pPr>
         <w:pStyle w:val="EndNoteBibliography"/>
+        <w:rPr>
+          <w:lang w:val="fr-BE"/>
+        </w:rPr>
       </w:pPr>
       <w:r>
         <w:t>12.</w:t>
@@ -29284,10 +29274,14 @@
       <w:r>
         <w:rPr>
           <w:i/>
+          <w:lang w:val="fr-BE"/>
         </w:rPr>
         <w:t>BMC Med</w:t>
       </w:r>
       <w:r>
+        <w:rPr>
+          <w:lang w:val="fr-BE"/>
+        </w:rPr>
         <w:t>. 10 2020;18(1):324. doi:10.1186/s12916-020-01789-2</w:t>
       </w:r>
     </w:p>
@@ -29296,11 +29290,20 @@
         <w:pStyle w:val="EndNoteBibliography"/>
       </w:pPr>
       <w:r>
+        <w:rPr>
+          <w:lang w:val="fr-BE"/>
+        </w:rPr>
         <w:t>13.</w:t>
       </w:r>
       <w:r>
+        <w:rPr>
+          <w:lang w:val="fr-BE"/>
+        </w:rPr>
         <w:tab/>
-        <w:t xml:space="preserve">Bertuzzo E, Mari L, Pasetto D, et al. The geography of COVID-19 spread in Italy and implications for the relaxation of confinement measures. </w:t>
+        <w:t xml:space="preserve">Bertuzzo E, Mari L, Pasetto D, et al. </w:t>
+      </w:r>
+      <w:r>
+        <w:t xml:space="preserve">The geography of COVID-19 spread in Italy and implications for the relaxation of confinement measures. </w:t>
       </w:r>
       <w:r>
         <w:rPr>
@@ -29357,6 +29360,9 @@
     <w:p>
       <w:pPr>
         <w:pStyle w:val="EndNoteBibliography"/>
+        <w:rPr>
+          <w:lang w:val="fr-BE"/>
+        </w:rPr>
       </w:pPr>
       <w:r>
         <w:t>16.</w:t>
@@ -29368,10 +29374,14 @@
       <w:r>
         <w:rPr>
           <w:i/>
+          <w:lang w:val="fr-BE"/>
         </w:rPr>
         <w:t>Epidemics</w:t>
       </w:r>
       <w:r>
+        <w:rPr>
+          <w:lang w:val="fr-BE"/>
+        </w:rPr>
         <w:t>. Mar 2015;10:21-5. doi:10.1016/j.epidem.2014.09.005</w:t>
       </w:r>
     </w:p>
@@ -29380,11 +29390,20 @@
         <w:pStyle w:val="EndNoteBibliography"/>
       </w:pPr>
       <w:r>
+        <w:rPr>
+          <w:lang w:val="fr-BE"/>
+        </w:rPr>
         <w:t>17.</w:t>
       </w:r>
       <w:r>
+        <w:rPr>
+          <w:lang w:val="fr-BE"/>
+        </w:rPr>
         <w:tab/>
-        <w:t xml:space="preserve">Li Q, Guan X, Wu P, et al. Early Transmission Dynamics in Wuhan, China, of Novel Coronavirus-Infected Pneumonia. </w:t>
+        <w:t xml:space="preserve">Li Q, Guan X, Wu P, et al. </w:t>
+      </w:r>
+      <w:r>
+        <w:t xml:space="preserve">Early Transmission Dynamics in Wuhan, China, of Novel Coronavirus-Infected Pneumonia. </w:t>
       </w:r>
       <w:r>
         <w:rPr>
@@ -29485,7 +29504,6 @@
         <w:pStyle w:val="EndNoteBibliography"/>
       </w:pPr>
       <w:r>
-        <w:lastRenderedPageBreak/>
         <w:t>22.</w:t>
       </w:r>
       <w:r>
@@ -29535,6 +29553,7 @@
         <w:pStyle w:val="EndNoteBibliography"/>
       </w:pPr>
       <w:r>
+        <w:lastRenderedPageBreak/>
         <w:t>24.</w:t>
       </w:r>
       <w:r>
@@ -29860,7 +29879,6 @@
         <w:pStyle w:val="EndNoteBibliography"/>
       </w:pPr>
       <w:r>
-        <w:lastRenderedPageBreak/>
         <w:t>41.</w:t>
       </w:r>
       <w:r>
@@ -29924,6 +29942,7 @@
         <w:pStyle w:val="EndNoteBibliography"/>
       </w:pPr>
       <w:r>
+        <w:lastRenderedPageBreak/>
         <w:t>44.</w:t>
       </w:r>
       <w:r>
@@ -30237,16 +30256,7 @@
           <w:szCs w:val="22"/>
           <w:lang w:eastAsia="en-US"/>
         </w:rPr>
-        <w:t xml:space="preserve"> Probability of an outbreak (top), fraction of the population dying (middle) and time until peak symptomatic cases (bottom) for different combination of </w:t>
-      </w:r>
-      <w:r>
-        <w:rPr>
-          <w:sz w:val="22"/>
-          <w:szCs w:val="22"/>
-          <w:lang w:eastAsia="en-US"/>
-        </w:rPr>
-        <w:lastRenderedPageBreak/>
-        <w:t>interventions. Evac = evacuation of severely symptomatic, self = self-distancing, tents = number of available self-isolation tents, safety = safety zone, lock = lockdown of the buffer zone. For combinations of interventions including a safety zone, we distinguish between the population living in the green zone, in the orange zone and the whole population.</w:t>
+        <w:t xml:space="preserve"> Probability of an outbreak (top), fraction of the population dying (middle) and time until peak symptomatic cases (bottom) for different combination of interventions. Evac = evacuation of severely symptomatic, self = self-distancing, tents = number of available self-isolation tents, safety = safety zone, lock = lockdown of the buffer zone. For combinations of interventions including a safety zone, we distinguish between the population living in the green zone, in the orange zone and the whole population.</w:t>
       </w:r>
     </w:p>
     <w:p>
@@ -32435,7 +32445,6 @@
     <w:rPr>
       <w:sz w:val="24"/>
       <w:szCs w:val="24"/>
-      <w:lang/>
     </w:rPr>
   </w:style>
   <w:style w:type="paragraph" w:styleId="Heading1">
@@ -32522,6 +32531,7 @@
   <w:style w:type="character" w:default="1" w:styleId="DefaultParagraphFont">
     <w:name w:val="Default Paragraph Font"/>
     <w:uiPriority w:val="1"/>
+    <w:semiHidden/>
     <w:unhideWhenUsed/>
   </w:style>
   <w:style w:type="table" w:default="1" w:styleId="TableNormal">
@@ -33038,7 +33048,6 @@
       <w:noProof/>
       <w:sz w:val="24"/>
       <w:szCs w:val="24"/>
-      <w:lang/>
     </w:rPr>
   </w:style>
   <w:style w:type="paragraph" w:customStyle="1" w:styleId="EndNoteBibliography">
@@ -33059,7 +33068,6 @@
       <w:noProof/>
       <w:sz w:val="24"/>
       <w:szCs w:val="24"/>
-      <w:lang/>
     </w:rPr>
   </w:style>
   <w:style w:type="character" w:styleId="PlaceholderText">

</xml_diff>

<commit_message>
Change in computational implementation and statistical analysis
</commit_message>
<xml_diff>
--- a/manuscripts/main/Word_manuscript_V2_JV.docx
+++ b/manuscripts/main/Word_manuscript_V2_JV.docx
@@ -205,6 +205,7 @@
           <w:szCs w:val="22"/>
         </w:rPr>
       </w:pPr>
+      <w:proofErr w:type="gramStart"/>
       <w:r>
         <w:rPr>
           <w:sz w:val="22"/>
@@ -213,6 +214,7 @@
         </w:rPr>
         <w:t>a</w:t>
       </w:r>
+      <w:proofErr w:type="gramEnd"/>
       <w:r>
         <w:rPr>
           <w:sz w:val="22"/>
@@ -282,6 +284,7 @@
           <w:szCs w:val="22"/>
         </w:rPr>
       </w:pPr>
+      <w:proofErr w:type="gramStart"/>
       <w:r>
         <w:rPr>
           <w:sz w:val="22"/>
@@ -291,6 +294,7 @@
         </w:rPr>
         <w:t>c</w:t>
       </w:r>
+      <w:proofErr w:type="gramEnd"/>
       <w:r>
         <w:rPr>
           <w:sz w:val="22"/>
@@ -886,7 +890,15 @@
         <w:jc w:val="both"/>
       </w:pPr>
       <w:r>
-        <w:t>We designed interventions such as self-distancing, self-isolation and the creation of safety zones to protect</w:t>
+        <w:t>We designed interventions such as self-distancing, self-</w:t>
+      </w:r>
+      <w:proofErr w:type="gramStart"/>
+      <w:r>
+        <w:t>isolation</w:t>
+      </w:r>
+      <w:proofErr w:type="gramEnd"/>
+      <w:r>
+        <w:t xml:space="preserve"> and the creation of safety zones to protect</w:t>
       </w:r>
       <w:r>
         <w:t xml:space="preserve"> </w:t>
@@ -1608,7 +1620,15 @@
         <w:fldChar w:fldCharType="end"/>
       </w:r>
       <w:r>
-        <w:t xml:space="preserve"> in which the camps' populations are divided into classes reflecting their estimated age-structures and comorbidity prevalence. We use this model to propose various interventions aimed at reducing the number of contacts within and between population classes in general, and with symptomatic individuals in particular. We paid special attention to how the living conditions in informal camps inform the assumptions underlying our proposed interventions, a question often neglected</w:t>
+        <w:t xml:space="preserve"> in which the camps' populations are divided into classes reflecting their estimated age-structures and comorbidity prevalence. We use this model to propose various interventions aimed at reducing the number of contacts within and between population classes in general, and with symptomatic </w:t>
+      </w:r>
+      <w:proofErr w:type="gramStart"/>
+      <w:r>
+        <w:t>individuals in particular</w:t>
+      </w:r>
+      <w:proofErr w:type="gramEnd"/>
+      <w:r>
+        <w:t>. We paid special attention to how the living conditions in informal camps inform the assumptions underlying our proposed interventions, a question often neglected</w:t>
       </w:r>
       <w:r>
         <w:rPr>
@@ -1775,7 +1795,15 @@
         <w:jc w:val="both"/>
       </w:pPr>
       <w:r>
-        <w:t>Building upon the approach used to model the impact of these interventions in African cities, our model includes a parameterization of the contacts each individual has per day</w:t>
+        <w:t xml:space="preserve">Building upon the approach used to model the impact of these interventions in African cities, our model includes a parameterization of the contacts </w:t>
+      </w:r>
+      <w:proofErr w:type="gramStart"/>
+      <w:r>
+        <w:t>each individual</w:t>
+      </w:r>
+      <w:proofErr w:type="gramEnd"/>
+      <w:r>
+        <w:t xml:space="preserve"> has per day</w:t>
       </w:r>
       <w:r>
         <w:rPr>
@@ -20845,7 +20873,25 @@
                 <w:szCs w:val="22"/>
                 <w:lang w:val="fr-BE" w:eastAsia="en-US"/>
               </w:rPr>
-              <w:t xml:space="preserve"> zone </w:t>
+              <w:t xml:space="preserve"> </w:t>
+            </w:r>
+            <w:proofErr w:type="gramStart"/>
+            <w:r>
+              <w:rPr>
+                <w:sz w:val="22"/>
+                <w:szCs w:val="22"/>
+                <w:lang w:val="fr-BE" w:eastAsia="en-US"/>
+              </w:rPr>
+              <w:t>zone</w:t>
+            </w:r>
+            <w:proofErr w:type="gramEnd"/>
+            <w:r>
+              <w:rPr>
+                <w:sz w:val="22"/>
+                <w:szCs w:val="22"/>
+                <w:lang w:val="fr-BE" w:eastAsia="en-US"/>
+              </w:rPr>
+              <w:t xml:space="preserve"> </w:t>
             </w:r>
             <m:oMath>
               <m:r>
@@ -23002,7 +23048,25 @@
           <w:szCs w:val="22"/>
           <w:lang w:eastAsia="en-US"/>
         </w:rPr>
-        <w:t xml:space="preserve"> fraction of the population in the orange (green) zone capable of coming in contact with individuals from the green (orange) zone. </w:t>
+        <w:t xml:space="preserve"> fraction of the population in the orange (green) zone capable of </w:t>
+      </w:r>
+      <w:proofErr w:type="gramStart"/>
+      <w:r>
+        <w:rPr>
+          <w:sz w:val="22"/>
+          <w:szCs w:val="22"/>
+          <w:lang w:eastAsia="en-US"/>
+        </w:rPr>
+        <w:t>coming in contact with</w:t>
+      </w:r>
+      <w:proofErr w:type="gramEnd"/>
+      <w:r>
+        <w:rPr>
+          <w:sz w:val="22"/>
+          <w:szCs w:val="22"/>
+          <w:lang w:eastAsia="en-US"/>
+        </w:rPr>
+        <w:t xml:space="preserve"> individuals from the green (orange) zone. </w:t>
       </w:r>
       <m:oMath>
         <m:r>
@@ -25090,7 +25154,53 @@
         <w:rPr>
           <w:lang w:eastAsia="en-US"/>
         </w:rPr>
-        <w:t>We note that by generating transition rates from the empirically-determined residence times, we are not reproducing these residence times for the simulated individuals. In our simulations, individuals will experience exponentially-distributed residence times with a mean equal to the mean of the correspondent distribution. The generation of random values around the mean following the empirical distribution at each time-step is aimed at adding noise to the mean, to partially account for the empirical uncertainty</w:t>
+        <w:t xml:space="preserve">We note that by generating transition rates from the </w:t>
+      </w:r>
+      <w:proofErr w:type="gramStart"/>
+      <w:r>
+        <w:rPr>
+          <w:lang w:eastAsia="en-US"/>
+        </w:rPr>
+        <w:t>empirically-determined</w:t>
+      </w:r>
+      <w:proofErr w:type="gramEnd"/>
+      <w:r>
+        <w:rPr>
+          <w:lang w:eastAsia="en-US"/>
+        </w:rPr>
+        <w:t xml:space="preserve"> residence times, we are not reproducing these residence times for the simulated individuals. In our simulations, individuals will experience </w:t>
+      </w:r>
+      <w:proofErr w:type="gramStart"/>
+      <w:r>
+        <w:rPr>
+          <w:lang w:eastAsia="en-US"/>
+        </w:rPr>
+        <w:t>exponentially-distributed</w:t>
+      </w:r>
+      <w:proofErr w:type="gramEnd"/>
+      <w:r>
+        <w:rPr>
+          <w:lang w:eastAsia="en-US"/>
+        </w:rPr>
+        <w:t xml:space="preserve"> residence times with a mean equal to the mean of the correspondent distribution</w:t>
+      </w:r>
+      <w:r>
+        <w:rPr>
+          <w:lang w:eastAsia="en-US"/>
+        </w:rPr>
+        <w:t xml:space="preserve"> </w:t>
+      </w:r>
+      <w:r>
+        <w:rPr>
+          <w:lang w:eastAsia="en-US"/>
+        </w:rPr>
+        <w:t>(to 1/κ in the case of the symptomatic compartment)</w:t>
+      </w:r>
+      <w:r>
+        <w:rPr>
+          <w:lang w:eastAsia="en-US"/>
+        </w:rPr>
+        <w:t>. The generation of random values around the mean following the empirical distribution at each time-step is aimed at adding noise to the mean, to partially account for the empirical uncertainty</w:t>
       </w:r>
       <w:r>
         <w:rPr>
@@ -25144,7 +25254,21 @@
         <w:rPr>
           <w:lang w:eastAsia="en-US"/>
         </w:rPr>
-        <w:t>For each implementation of the interventions, we ran 2500 simulations and compared results between them. The main variables considered are the fraction of simulations in which at least one death is observed, a proxy for the probability of an outbreak, the fraction of the population that dies and the time until the symptomatic population peaks, as well as the infection fatality rate (IFR), the fractions of the population that are recovered and remain susceptible at steady-state. For consistency, we only considered simulations in which there was an outbreak when comparing the outcome of a variable between interventions. We used the Shapiro-Wilk test</w:t>
+        <w:t xml:space="preserve">For each implementation of the interventions, we ran 2500 simulations and compared results between them. The main variables considered are the fraction of simulations in which at least one death is observed, a proxy for the probability of an outbreak, the fraction of the population that dies and the time until the symptomatic population peaks, as well as the infection fatality rate (IFR), the fractions of the population that are recovered and remain susceptible at </w:t>
+      </w:r>
+      <w:proofErr w:type="gramStart"/>
+      <w:r>
+        <w:rPr>
+          <w:lang w:eastAsia="en-US"/>
+        </w:rPr>
+        <w:t>steady-state</w:t>
+      </w:r>
+      <w:proofErr w:type="gramEnd"/>
+      <w:r>
+        <w:rPr>
+          <w:lang w:eastAsia="en-US"/>
+        </w:rPr>
+        <w:t>. For consistency, we only considered simulations in which there was an outbreak when comparing the outcome of a variable between interventions. We used the Shapiro-Wilk test</w:t>
       </w:r>
       <w:r>
         <w:rPr>
@@ -25308,7 +25432,14 @@
         <w:rPr>
           <w:lang w:eastAsia="en-US"/>
         </w:rPr>
-        <w:t xml:space="preserve"> implemented in the R package binom</w:t>
+        <w:t xml:space="preserve"> </w:t>
+      </w:r>
+      <w:r>
+        <w:rPr>
+          <w:lang w:eastAsia="en-US"/>
+        </w:rPr>
+        <w:lastRenderedPageBreak/>
+        <w:t>implemented in the R package binom</w:t>
       </w:r>
       <w:r>
         <w:rPr>
@@ -25406,7 +25537,6 @@
           <w:caps/>
           <w:lang w:eastAsia="en-US"/>
         </w:rPr>
-        <w:lastRenderedPageBreak/>
         <w:t>Results</w:t>
       </w:r>
     </w:p>
@@ -25612,7 +25742,21 @@
         <w:rPr>
           <w:lang w:eastAsia="en-US"/>
         </w:rPr>
-        <w:t xml:space="preserve">Our results show that self-distancing has a notable effect on reducing the probability of an outbreak which decreases roughly linearly as the percentage of contacts reduced increases. (see Fig. </w:t>
+        <w:t>Our results show that self-distancing has a notable effect on reducing the probability of an outbreak which decreases roughly linearly as the percentage of contacts reduced increases. (</w:t>
+      </w:r>
+      <w:proofErr w:type="gramStart"/>
+      <w:r>
+        <w:rPr>
+          <w:lang w:eastAsia="en-US"/>
+        </w:rPr>
+        <w:t>see</w:t>
+      </w:r>
+      <w:proofErr w:type="gramEnd"/>
+      <w:r>
+        <w:rPr>
+          <w:lang w:eastAsia="en-US"/>
+        </w:rPr>
+        <w:t xml:space="preserve"> Fig. </w:t>
       </w:r>
       <w:r>
         <w:rPr>
@@ -25919,7 +26063,14 @@
         <w:rPr>
           <w:lang w:eastAsia="en-US"/>
         </w:rPr>
-        <w:t xml:space="preserve"> Increasing the number of tents does not further reduce the probability of outbreak. </w:t>
+        <w:t xml:space="preserve"> Increasing the number of tents does not further </w:t>
+      </w:r>
+      <w:r>
+        <w:rPr>
+          <w:lang w:eastAsia="en-US"/>
+        </w:rPr>
+        <w:lastRenderedPageBreak/>
+        <w:t xml:space="preserve">reduce the probability of outbreak. </w:t>
       </w:r>
       <w:r>
         <w:rPr>
@@ -25937,14 +26088,7 @@
         <w:rPr>
           <w:lang w:val="en-US" w:eastAsia="en-US"/>
         </w:rPr>
-        <w:t xml:space="preserve">tents. We finally observed an artificial increase in the IFR explained by an increasingly large number of simulations in </w:t>
-      </w:r>
-      <w:r>
-        <w:rPr>
-          <w:lang w:val="en-US" w:eastAsia="en-US"/>
-        </w:rPr>
-        <w:lastRenderedPageBreak/>
-        <w:t xml:space="preserve">which very few individuals are infected </w:t>
+        <w:t xml:space="preserve">tents. We finally observed an artificial increase in the IFR explained by an increasingly large number of simulations in which very few individuals are infected </w:t>
       </w:r>
       <w:r>
         <w:rPr>
@@ -26163,7 +26307,14 @@
         <w:rPr>
           <w:lang w:eastAsia="en-US"/>
         </w:rPr>
-        <w:t>), possibly due to the high infectiousness of presymptomatic individuals.</w:t>
+        <w:t xml:space="preserve">), </w:t>
+      </w:r>
+      <w:r>
+        <w:rPr>
+          <w:lang w:eastAsia="en-US"/>
+        </w:rPr>
+        <w:lastRenderedPageBreak/>
+        <w:t>possibly due to the high infectiousness of presymptomatic individuals.</w:t>
       </w:r>
     </w:p>
     <w:p>
@@ -26179,14 +26330,7 @@
         <w:rPr>
           <w:lang w:eastAsia="en-US"/>
         </w:rPr>
-        <w:t xml:space="preserve">Considering different scenarios for allocating people to the green zone, the lowest probability of an outbreak is achieved when only older adults or at most older adults and </w:t>
-      </w:r>
-      <w:r>
-        <w:rPr>
-          <w:lang w:eastAsia="en-US"/>
-        </w:rPr>
-        <w:lastRenderedPageBreak/>
-        <w:t xml:space="preserve">younger adults with comorbidities move there, with probabilities below 0.4 and 0.65, respectively (see Supplementary Fig. </w:t>
+        <w:t xml:space="preserve">Considering different scenarios for allocating people to the green zone, the lowest probability of an outbreak is achieved when only older adults or at most older adults and younger adults with comorbidities move there, with probabilities below 0.4 and 0.65, respectively (see Supplementary Fig. </w:t>
       </w:r>
       <w:r>
         <w:rPr>
@@ -26335,7 +26479,21 @@
         <w:rPr>
           <w:lang w:eastAsia="en-US"/>
         </w:rPr>
-        <w:t>). The protective effects of the safety zone intervention especially are most fully realized not when implemented on its own, but when paired with other interventions. They become so effective that outbreaks in the green zone become exceptionally rare, but so well controlled when they do happen, that the majority of outbreaks are small enough for us to observe an anomalous increase in IFR in some of the most effective interventions, driven by the discretization of the values it can take (e.g.</w:t>
+        <w:t xml:space="preserve">). The protective effects of the safety zone intervention especially are most fully realized not when implemented on its own, but when paired with other interventions. They become so effective that outbreaks in the green zone become exceptionally rare, but so well controlled when they do happen, that </w:t>
+      </w:r>
+      <w:proofErr w:type="gramStart"/>
+      <w:r>
+        <w:rPr>
+          <w:lang w:eastAsia="en-US"/>
+        </w:rPr>
+        <w:t>the majority of</w:t>
+      </w:r>
+      <w:proofErr w:type="gramEnd"/>
+      <w:r>
+        <w:rPr>
+          <w:lang w:eastAsia="en-US"/>
+        </w:rPr>
+        <w:t xml:space="preserve"> outbreaks are small enough for us to observe an anomalous increase in IFR in some of the most effective interventions, driven by the discretization of the values it can take (e.g.</w:t>
       </w:r>
       <w:r>
         <w:rPr>
@@ -26396,7 +26554,21 @@
         <w:rPr>
           <w:lang w:eastAsia="en-US"/>
         </w:rPr>
-        <w:t>higher probability of outbreak (e.g. considering in the previous combination a 20% reduction in contacts instead of 50%) the</w:t>
+        <w:t>higher probability of outbreak (</w:t>
+      </w:r>
+      <w:proofErr w:type="gramStart"/>
+      <w:r>
+        <w:rPr>
+          <w:lang w:eastAsia="en-US"/>
+        </w:rPr>
+        <w:t>e.g.</w:t>
+      </w:r>
+      <w:proofErr w:type="gramEnd"/>
+      <w:r>
+        <w:rPr>
+          <w:lang w:eastAsia="en-US"/>
+        </w:rPr>
+        <w:t xml:space="preserve"> considering in the previous combination a 20% reduction in contacts instead of 50%) the</w:t>
       </w:r>
       <w:r>
         <w:rPr>
@@ -26430,6 +26602,7 @@
           <w:caps/>
           <w:lang w:eastAsia="en-US"/>
         </w:rPr>
+        <w:lastRenderedPageBreak/>
         <w:t>Discussion</w:t>
       </w:r>
     </w:p>
@@ -26446,14 +26619,35 @@
         <w:rPr>
           <w:lang w:eastAsia="en-US"/>
         </w:rPr>
-        <w:t xml:space="preserve">In this study, we propose a number of interventions of immediate applicability to informal </w:t>
-      </w:r>
-      <w:r>
-        <w:rPr>
-          <w:lang w:eastAsia="en-US"/>
-        </w:rPr>
-        <w:lastRenderedPageBreak/>
-        <w:t>settlements. We focused on IDP settlements in NW Syria, taking into account the interventions' feasibility, cultural acceptance and their need for low-cost. When confronted with different possible scenarios, we generally considered the worst-cases, highlighting the interventions that are most effective in the direst conditions, but possibly resulting in an overestimate of mortality. This potential overestimation does not change the qualitative picture of the results, which is built upon comparison of relative values between the presence and absence of interventions.</w:t>
+        <w:t xml:space="preserve">In this study, we propose </w:t>
+      </w:r>
+      <w:proofErr w:type="gramStart"/>
+      <w:r>
+        <w:rPr>
+          <w:lang w:eastAsia="en-US"/>
+        </w:rPr>
+        <w:t>a number of</w:t>
+      </w:r>
+      <w:proofErr w:type="gramEnd"/>
+      <w:r>
+        <w:rPr>
+          <w:lang w:eastAsia="en-US"/>
+        </w:rPr>
+        <w:t xml:space="preserve"> interventions of immediate applicability to informal settlements. We focused on IDP settlements in NW Syria, </w:t>
+      </w:r>
+      <w:proofErr w:type="gramStart"/>
+      <w:r>
+        <w:rPr>
+          <w:lang w:eastAsia="en-US"/>
+        </w:rPr>
+        <w:t>taking into account</w:t>
+      </w:r>
+      <w:proofErr w:type="gramEnd"/>
+      <w:r>
+        <w:rPr>
+          <w:lang w:eastAsia="en-US"/>
+        </w:rPr>
+        <w:t xml:space="preserve"> the interventions' feasibility, cultural acceptance and their need for low-cost. When confronted with different possible scenarios, we generally considered the worst-cases, highlighting the interventions that are most effective in the direst conditions, but possibly resulting in an overestimate of mortality. This potential overestimation does not change the qualitative picture of the results, which is built upon comparison of relative values between the presence and absence of interventions.</w:t>
       </w:r>
     </w:p>
     <w:p>
@@ -26881,7 +27075,22 @@
         <w:rPr>
           <w:lang w:eastAsia="en-US"/>
         </w:rPr>
-        <w:t xml:space="preserve">We also propose self-isolation using individual tents which can be located in a dedicated zone or next to the tents of relatives, where contact with non-isolated individuals is mediated by a buffer zone. </w:t>
+        <w:lastRenderedPageBreak/>
+        <w:t xml:space="preserve">We also propose self-isolation using individual tents which can </w:t>
+      </w:r>
+      <w:proofErr w:type="gramStart"/>
+      <w:r>
+        <w:rPr>
+          <w:lang w:eastAsia="en-US"/>
+        </w:rPr>
+        <w:t>be located in</w:t>
+      </w:r>
+      <w:proofErr w:type="gramEnd"/>
+      <w:r>
+        <w:rPr>
+          <w:lang w:eastAsia="en-US"/>
+        </w:rPr>
+        <w:t xml:space="preserve"> a dedicated zone or next to the tents of relatives, where contact with non-isolated individuals is mediated by a buffer zone. </w:t>
       </w:r>
       <w:r>
         <w:rPr>
@@ -26899,14 +27108,7 @@
         <w:rPr>
           <w:lang w:val="en-US" w:eastAsia="en-US"/>
         </w:rPr>
-        <w:t xml:space="preserve"> </w:t>
-      </w:r>
-      <w:r>
-        <w:rPr>
-          <w:lang w:val="en-US" w:eastAsia="en-US"/>
-        </w:rPr>
-        <w:lastRenderedPageBreak/>
-        <w:t>with even a small number of isolation tents, as low as 5-10 tents per 1000 camp residents.</w:t>
+        <w:t xml:space="preserve"> with even a small number of isolation tents, as low as 5-10 tents per 1000 camp residents.</w:t>
       </w:r>
       <w:r>
         <w:rPr>
@@ -27130,14 +27332,14 @@
         <w:rPr>
           <w:lang w:eastAsia="en-US"/>
         </w:rPr>
-        <w:t xml:space="preserve"> While nursing-homes in developed countries may be seen as analogous to the safety zone intervention, the alternative to nursing homes in developed countries for the elderly population typically involves remaining at home with few contacts with younger individuals (in a scenario of </w:t>
+        <w:t xml:space="preserve"> While nursing-</w:t>
       </w:r>
       <w:r>
         <w:rPr>
           <w:lang w:eastAsia="en-US"/>
         </w:rPr>
         <w:lastRenderedPageBreak/>
-        <w:t>lockdown), while in the camps the alternative is living in tents shared with younger individuals with high contacts rates (especially children). This may explain why we observe a positive effect from this intervention despite a relative increase in contacts among the more vulnerable subpopulation.</w:t>
+        <w:t>homes in developed countries may be seen as analogous to the safety zone intervention, the alternative to nursing homes in developed countries for the elderly population typically involves remaining at home with few contacts with younger individuals (in a scenario of lockdown), while in the camps the alternative is living in tents shared with younger individuals with high contacts rates (especially children). This may explain why we observe a positive effect from this intervention despite a relative increase in contacts among the more vulnerable subpopulation.</w:t>
       </w:r>
     </w:p>
     <w:p>
@@ -27641,13 +27843,34 @@
         <w:rPr>
           <w:lang w:val="en-US" w:eastAsia="en-US"/>
         </w:rPr>
-        <w:t>those requiring interventions targeting very specific interactions between individuals (as opposed to large groups of individuals)</w:t>
+        <w:t xml:space="preserve">those requiring interventions targeting very </w:t>
       </w:r>
       <w:r>
         <w:rPr>
           <w:lang w:val="en-US" w:eastAsia="en-US"/>
         </w:rPr>
-        <w:t>, or reproducing empirically-observed residence times</w:t>
+        <w:lastRenderedPageBreak/>
+        <w:t>specific interactions between individuals (as opposed to large groups of individuals</w:t>
+      </w:r>
+      <w:proofErr w:type="gramStart"/>
+      <w:r>
+        <w:rPr>
+          <w:lang w:val="en-US" w:eastAsia="en-US"/>
+        </w:rPr>
+        <w:t>)</w:t>
+      </w:r>
+      <w:r>
+        <w:rPr>
+          <w:lang w:val="en-US" w:eastAsia="en-US"/>
+        </w:rPr>
+        <w:t>, or</w:t>
+      </w:r>
+      <w:proofErr w:type="gramEnd"/>
+      <w:r>
+        <w:rPr>
+          <w:lang w:val="en-US" w:eastAsia="en-US"/>
+        </w:rPr>
+        <w:t xml:space="preserve"> reproducing empirically-observed residence times</w:t>
       </w:r>
       <w:r>
         <w:rPr>
@@ -27723,14 +27946,7 @@
         <w:rPr>
           <w:lang w:eastAsia="en-US"/>
         </w:rPr>
-        <w:t xml:space="preserve"> which, since we do not explicitly </w:t>
-      </w:r>
-      <w:r>
-        <w:rPr>
-          <w:lang w:eastAsia="en-US"/>
-        </w:rPr>
-        <w:lastRenderedPageBreak/>
-        <w:t>model interactions at the family-level, would require the creation of as many classes as families. When this level of detail is required, individual based models (IBMs) may be more appropriate</w:t>
+        <w:t xml:space="preserve"> which, since we do not explicitly model interactions at the family-level, would require the creation of as many classes as families. When this level of detail is required, individual based models (IBMs) may be more appropriate</w:t>
       </w:r>
       <w:r>
         <w:rPr>
@@ -27896,7 +28112,35 @@
         <w:rPr>
           <w:lang w:eastAsia="en-US"/>
         </w:rPr>
-        <w:t xml:space="preserve"> However, IBMs require a rich amount of data for their parameterization which, although increasingly available, is scarce for informal IDPs camps. Our framework is powerful enough to simulate a large number of scenarios with little computational cost, which would be an optimal strategy as a first approximation in the design of interventions to narrow down the most relevant scenarios (as a reference, in &lt;24h we model with just 12 cores 75 scenarios requiring quarter million simulations). The scenarios selected could then be further investigated with more detailed interventions using IBMs, if data is available.</w:t>
+        <w:t xml:space="preserve"> However, IBMs require a rich amount of data for their parameterization which, although increasingly available, is scarce for informal IDPs camps. Our framework is powerful enough to simulate </w:t>
+      </w:r>
+      <w:proofErr w:type="gramStart"/>
+      <w:r>
+        <w:rPr>
+          <w:lang w:eastAsia="en-US"/>
+        </w:rPr>
+        <w:t>a large number of</w:t>
+      </w:r>
+      <w:proofErr w:type="gramEnd"/>
+      <w:r>
+        <w:rPr>
+          <w:lang w:eastAsia="en-US"/>
+        </w:rPr>
+        <w:t xml:space="preserve"> scenarios with little computational cost, which would be an optimal strategy as a first approximation in the design of interventions to narrow down the most relevant scenarios (as a reference, in &lt;24h we model with just 12 cores 75 scenarios requiring quarter million simulations). The scenarios selected could then be further investigated with more detailed interventions using </w:t>
+      </w:r>
+      <w:proofErr w:type="gramStart"/>
+      <w:r>
+        <w:rPr>
+          <w:lang w:eastAsia="en-US"/>
+        </w:rPr>
+        <w:t>IBMs, if</w:t>
+      </w:r>
+      <w:proofErr w:type="gramEnd"/>
+      <w:r>
+        <w:rPr>
+          <w:lang w:eastAsia="en-US"/>
+        </w:rPr>
+        <w:t xml:space="preserve"> data is available.</w:t>
       </w:r>
     </w:p>
     <w:p>
@@ -28142,7 +28386,14 @@
         <w:rPr>
           <w:lang w:eastAsia="en-US"/>
         </w:rPr>
-        <w:t>Other unaccounted for social and cultural dynamics will undeniably complicate the feasibility of our proposed interventions. Only one example we have not addressed here is the unlikeliness of children under 13 self-isolating. Although the number of challenges to implementing our proposed interventions are potentially endless, the community-based nature of our approach may help circumvent these challenges much faster than healthcare-based interventions, which often depend on complex political decisions and may take years to build the requisite capacity for an effective response. If the dynamics of the virus are well understood by local communities and at least some of the interventions we propose are implemented, the impacts of COVID-19 can be mitigated even in an environment as challenging as NW Syria.</w:t>
+        <w:t xml:space="preserve">Other unaccounted for social and cultural dynamics will undeniably complicate the feasibility of our proposed interventions. Only one example we have not addressed here is the unlikeliness of children under 13 self-isolating. Although the number of challenges to implementing our proposed interventions are potentially endless, the community-based nature of our approach may help circumvent these challenges much faster than healthcare-based interventions, which often depend on complex political decisions and may take years to build the requisite capacity for an effective response. If the dynamics of the virus are well understood by local communities and at least some of the interventions we propose are </w:t>
+      </w:r>
+      <w:r>
+        <w:rPr>
+          <w:lang w:eastAsia="en-US"/>
+        </w:rPr>
+        <w:lastRenderedPageBreak/>
+        <w:t>implemented, the impacts of COVID-19 can be mitigated even in an environment as challenging as NW Syria.</w:t>
       </w:r>
     </w:p>
     <w:p>
@@ -28158,7 +28409,6 @@
           <w:caps/>
           <w:lang w:eastAsia="en-US"/>
         </w:rPr>
-        <w:lastRenderedPageBreak/>
         <w:t>Conclusion</w:t>
       </w:r>
     </w:p>
@@ -28396,14 +28646,14 @@
         <w:rPr>
           <w:lang w:eastAsia="en-US"/>
         </w:rPr>
-        <w:t xml:space="preserve">Alberto Pascual-García is a Board Member of crowdfightCOVID19, an initiative from the scientific community to put all available resources at service of the fight against COVID-19. Chamsy Sarkis (co-author) is a Board Member of the Pax Syriana Foundation, a non-profit organization set up for social and philanthropic purposes including promoting and providing </w:t>
+        <w:t xml:space="preserve">Alberto Pascual-García is a Board Member of crowdfightCOVID19, an initiative from the </w:t>
       </w:r>
       <w:r>
         <w:rPr>
           <w:lang w:eastAsia="en-US"/>
         </w:rPr>
         <w:lastRenderedPageBreak/>
-        <w:t>support and assistance to civilian aid projects in the fields of education, health, emergency assistance, psychological assistance and humanitarian aid for people affected by wars or humanitarian crises. These organizations had no role in study design, data collection, data analysis, data interpretation, or writing of the article.</w:t>
+        <w:t>scientific community to put all available resources at service of the fight against COVID-19. Chamsy Sarkis (co-author) is a Board Member of the Pax Syriana Foundation, a non-profit organization set up for social and philanthropic purposes including promoting and providing support and assistance to civilian aid projects in the fields of education, health, emergency assistance, psychological assistance and humanitarian aid for people affected by wars or humanitarian crises. These organizations had no role in study design, data collection, data analysis, data interpretation, or writing of the article.</w:t>
       </w:r>
     </w:p>
     <w:p>
@@ -28509,13 +28759,27 @@
         <w:rPr>
           <w:b w:val="0"/>
         </w:rPr>
-        <w:t xml:space="preserve">/public </w:t>
-      </w:r>
+        <w:t>/</w:t>
+      </w:r>
+      <w:proofErr w:type="gramStart"/>
       <w:r>
         <w:rPr>
           <w:b w:val="0"/>
         </w:rPr>
-        <w:t xml:space="preserve"> priorities, experience, and preferences?</w:t>
+        <w:t xml:space="preserve">public </w:t>
+      </w:r>
+      <w:r>
+        <w:rPr>
+          <w:b w:val="0"/>
+        </w:rPr>
+        <w:t xml:space="preserve"> priorities</w:t>
+      </w:r>
+      <w:proofErr w:type="gramEnd"/>
+      <w:r>
+        <w:rPr>
+          <w:b w:val="0"/>
+        </w:rPr>
+        <w:t>, experience, and preferences?</w:t>
       </w:r>
     </w:p>
     <w:p>
@@ -28776,7 +29040,11 @@
         <w:br/>
       </w:r>
       <w:r>
-        <w:t>The results were disseminated to camp managers with direct conversations, and a Policy Report was created for stakeholders in the region. Some didactic materials were created and disseminated throug</w:t>
+        <w:t xml:space="preserve">The results were disseminated to camp managers with direct conversations, and a Policy </w:t>
+      </w:r>
+      <w:r>
+        <w:lastRenderedPageBreak/>
+        <w:t>Report was created for stakeholders in the region. Some didactic materials were created and disseminated throug</w:t>
       </w:r>
       <w:r>
         <w:t>h the Pax Syriana’s local partners</w:t>
@@ -28795,7 +29063,6 @@
         </w:rPr>
       </w:pPr>
       <w:r>
-        <w:lastRenderedPageBreak/>
         <w:t xml:space="preserve">• </w:t>
       </w:r>
       <w:r>
@@ -29113,6 +29380,7 @@
         <w:pStyle w:val="EndNoteBibliography"/>
       </w:pPr>
       <w:r>
+        <w:lastRenderedPageBreak/>
         <w:t>5.</w:t>
       </w:r>
       <w:r>
@@ -29134,7 +29402,6 @@
         <w:pStyle w:val="EndNoteBibliography"/>
       </w:pPr>
       <w:r>
-        <w:lastRenderedPageBreak/>
         <w:t>6.</w:t>
       </w:r>
       <w:r>
@@ -29525,6 +29792,7 @@
         <w:pStyle w:val="EndNoteBibliography"/>
       </w:pPr>
       <w:r>
+        <w:lastRenderedPageBreak/>
         <w:t>23.</w:t>
       </w:r>
       <w:r>
@@ -29553,7 +29821,6 @@
         <w:pStyle w:val="EndNoteBibliography"/>
       </w:pPr>
       <w:r>
-        <w:lastRenderedPageBreak/>
         <w:t>24.</w:t>
       </w:r>
       <w:r>
@@ -29921,6 +30188,7 @@
         <w:pStyle w:val="EndNoteBibliography"/>
       </w:pPr>
       <w:r>
+        <w:lastRenderedPageBreak/>
         <w:t>43.</w:t>
       </w:r>
       <w:r>
@@ -29942,7 +30210,6 @@
         <w:pStyle w:val="EndNoteBibliography"/>
       </w:pPr>
       <w:r>
-        <w:lastRenderedPageBreak/>
         <w:t>44.</w:t>
       </w:r>
       <w:r>

</xml_diff>